<commit_message>
deleted:    "documentation/.~lock.Dosya Y\303\266netimi API Entegrasyon D\303\266k\303\274man\304\261.docx#"
</commit_message>
<xml_diff>
--- a/documentation/Sistem Bilgisi API Entegrasyon Dökümanı.docx
+++ b/documentation/Sistem Bilgisi API Entegrasyon Dökümanı.docx
@@ -239,7 +239,8 @@
       <w:r>
         <w:rPr>
           <w:rStyle w:val="SourceText"/>
-          <w:rFonts w:ascii="DejaVu Sans" w:hAnsi="DejaVu Sans"/>
+          <w:sz w:val="20"/>
+          <w:szCs w:val="20"/>
         </w:rPr>
         <w:t>{</w:t>
       </w:r>
@@ -254,86 +255,1016 @@
       <w:r>
         <w:rPr>
           <w:rStyle w:val="SourceText"/>
+          <w:sz w:val="20"/>
+          <w:szCs w:val="20"/>
         </w:rPr>
         <w:t xml:space="preserve">    </w:t>
       </w:r>
       <w:r>
         <w:rPr>
           <w:rStyle w:val="SourceText"/>
-        </w:rPr>
-        <w:t>"cpu_usage": "0.0",</w:t>
-      </w:r>
-    </w:p>
-    <w:p>
-      <w:pPr>
-        <w:pStyle w:val="PreformattedText"/>
-        <w:bidi w:val="0"/>
-        <w:jc w:val="left"/>
-        <w:rPr/>
-      </w:pPr>
-      <w:r>
-        <w:rPr>
-          <w:rStyle w:val="SourceText"/>
+          <w:sz w:val="20"/>
+          <w:szCs w:val="20"/>
+        </w:rPr>
+        <w:t>"cpu": {</w:t>
+      </w:r>
+    </w:p>
+    <w:p>
+      <w:pPr>
+        <w:pStyle w:val="PreformattedText"/>
+        <w:bidi w:val="0"/>
+        <w:jc w:val="left"/>
+        <w:rPr/>
+      </w:pPr>
+      <w:r>
+        <w:rPr>
+          <w:rStyle w:val="SourceText"/>
+          <w:sz w:val="20"/>
+          <w:szCs w:val="20"/>
+        </w:rPr>
+        <w:t xml:space="preserve">        </w:t>
+      </w:r>
+      <w:r>
+        <w:rPr>
+          <w:rStyle w:val="SourceText"/>
+          <w:sz w:val="20"/>
+          <w:szCs w:val="20"/>
+        </w:rPr>
+        <w:t>"name": "AMD Ryzen 5 5625U with Radeon Graphics",</w:t>
+      </w:r>
+    </w:p>
+    <w:p>
+      <w:pPr>
+        <w:pStyle w:val="PreformattedText"/>
+        <w:bidi w:val="0"/>
+        <w:jc w:val="left"/>
+        <w:rPr/>
+      </w:pPr>
+      <w:r>
+        <w:rPr>
+          <w:rStyle w:val="SourceText"/>
+          <w:sz w:val="20"/>
+          <w:szCs w:val="20"/>
+        </w:rPr>
+        <w:t xml:space="preserve">        </w:t>
+      </w:r>
+      <w:r>
+        <w:rPr>
+          <w:rStyle w:val="SourceText"/>
+          <w:sz w:val="20"/>
+          <w:szCs w:val="20"/>
+        </w:rPr>
+        <w:t>"cores": 12,</w:t>
+      </w:r>
+    </w:p>
+    <w:p>
+      <w:pPr>
+        <w:pStyle w:val="PreformattedText"/>
+        <w:bidi w:val="0"/>
+        <w:jc w:val="left"/>
+        <w:rPr/>
+      </w:pPr>
+      <w:r>
+        <w:rPr>
+          <w:rStyle w:val="SourceText"/>
+          <w:sz w:val="20"/>
+          <w:szCs w:val="20"/>
+        </w:rPr>
+        <w:t xml:space="preserve">        </w:t>
+      </w:r>
+      <w:r>
+        <w:rPr>
+          <w:rStyle w:val="SourceText"/>
+          <w:sz w:val="20"/>
+          <w:szCs w:val="20"/>
+        </w:rPr>
+        <w:t>"usage_per_core": [</w:t>
+      </w:r>
+    </w:p>
+    <w:p>
+      <w:pPr>
+        <w:pStyle w:val="PreformattedText"/>
+        <w:bidi w:val="0"/>
+        <w:jc w:val="left"/>
+        <w:rPr/>
+      </w:pPr>
+      <w:r>
+        <w:rPr>
+          <w:rStyle w:val="SourceText"/>
+          <w:sz w:val="20"/>
+          <w:szCs w:val="20"/>
+        </w:rPr>
+        <w:t xml:space="preserve">            </w:t>
+      </w:r>
+      <w:r>
+        <w:rPr>
+          <w:rStyle w:val="SourceText"/>
+          <w:sz w:val="20"/>
+          <w:szCs w:val="20"/>
+        </w:rPr>
+        <w:t>"5.10%",</w:t>
+      </w:r>
+    </w:p>
+    <w:p>
+      <w:pPr>
+        <w:pStyle w:val="PreformattedText"/>
+        <w:bidi w:val="0"/>
+        <w:jc w:val="left"/>
+        <w:rPr/>
+      </w:pPr>
+      <w:r>
+        <w:rPr>
+          <w:rStyle w:val="SourceText"/>
+          <w:sz w:val="20"/>
+          <w:szCs w:val="20"/>
+        </w:rPr>
+        <w:t xml:space="preserve">            </w:t>
+      </w:r>
+      <w:r>
+        <w:rPr>
+          <w:rStyle w:val="SourceText"/>
+          <w:sz w:val="20"/>
+          <w:szCs w:val="20"/>
+        </w:rPr>
+        <w:t>"0.00%",</w:t>
+      </w:r>
+    </w:p>
+    <w:p>
+      <w:pPr>
+        <w:pStyle w:val="PreformattedText"/>
+        <w:bidi w:val="0"/>
+        <w:jc w:val="left"/>
+        <w:rPr/>
+      </w:pPr>
+      <w:r>
+        <w:rPr>
+          <w:rStyle w:val="SourceText"/>
+          <w:sz w:val="20"/>
+          <w:szCs w:val="20"/>
+        </w:rPr>
+        <w:t xml:space="preserve">            </w:t>
+      </w:r>
+      <w:r>
+        <w:rPr>
+          <w:rStyle w:val="SourceText"/>
+          <w:sz w:val="20"/>
+          <w:szCs w:val="20"/>
+        </w:rPr>
+        <w:t>"5.00%",</w:t>
+      </w:r>
+    </w:p>
+    <w:p>
+      <w:pPr>
+        <w:pStyle w:val="PreformattedText"/>
+        <w:bidi w:val="0"/>
+        <w:jc w:val="left"/>
+        <w:rPr/>
+      </w:pPr>
+      <w:r>
+        <w:rPr>
+          <w:rStyle w:val="SourceText"/>
+          <w:sz w:val="20"/>
+          <w:szCs w:val="20"/>
+        </w:rPr>
+        <w:t xml:space="preserve">            </w:t>
+      </w:r>
+      <w:r>
+        <w:rPr>
+          <w:rStyle w:val="SourceText"/>
+          <w:sz w:val="20"/>
+          <w:szCs w:val="20"/>
+        </w:rPr>
+        <w:t>"0.00%",</w:t>
+      </w:r>
+    </w:p>
+    <w:p>
+      <w:pPr>
+        <w:pStyle w:val="PreformattedText"/>
+        <w:bidi w:val="0"/>
+        <w:jc w:val="left"/>
+        <w:rPr/>
+      </w:pPr>
+      <w:r>
+        <w:rPr>
+          <w:rStyle w:val="SourceText"/>
+          <w:sz w:val="20"/>
+          <w:szCs w:val="20"/>
+        </w:rPr>
+        <w:t xml:space="preserve">            </w:t>
+      </w:r>
+      <w:r>
+        <w:rPr>
+          <w:rStyle w:val="SourceText"/>
+          <w:sz w:val="20"/>
+          <w:szCs w:val="20"/>
+        </w:rPr>
+        <w:t>"5.05%",</w:t>
+      </w:r>
+    </w:p>
+    <w:p>
+      <w:pPr>
+        <w:pStyle w:val="PreformattedText"/>
+        <w:bidi w:val="0"/>
+        <w:jc w:val="left"/>
+        <w:rPr/>
+      </w:pPr>
+      <w:r>
+        <w:rPr>
+          <w:rStyle w:val="SourceText"/>
+          <w:sz w:val="20"/>
+          <w:szCs w:val="20"/>
+        </w:rPr>
+        <w:t xml:space="preserve">            </w:t>
+      </w:r>
+      <w:r>
+        <w:rPr>
+          <w:rStyle w:val="SourceText"/>
+          <w:sz w:val="20"/>
+          <w:szCs w:val="20"/>
+        </w:rPr>
+        <w:t>"1.00%",</w:t>
+      </w:r>
+    </w:p>
+    <w:p>
+      <w:pPr>
+        <w:pStyle w:val="PreformattedText"/>
+        <w:bidi w:val="0"/>
+        <w:jc w:val="left"/>
+        <w:rPr/>
+      </w:pPr>
+      <w:r>
+        <w:rPr>
+          <w:rStyle w:val="SourceText"/>
+          <w:sz w:val="20"/>
+          <w:szCs w:val="20"/>
+        </w:rPr>
+        <w:t xml:space="preserve">            </w:t>
+      </w:r>
+      <w:r>
+        <w:rPr>
+          <w:rStyle w:val="SourceText"/>
+          <w:sz w:val="20"/>
+          <w:szCs w:val="20"/>
+        </w:rPr>
+        <w:t>"5.10%",</w:t>
+      </w:r>
+    </w:p>
+    <w:p>
+      <w:pPr>
+        <w:pStyle w:val="PreformattedText"/>
+        <w:bidi w:val="0"/>
+        <w:jc w:val="left"/>
+        <w:rPr/>
+      </w:pPr>
+      <w:r>
+        <w:rPr>
+          <w:rStyle w:val="SourceText"/>
+          <w:sz w:val="20"/>
+          <w:szCs w:val="20"/>
+        </w:rPr>
+        <w:t xml:space="preserve">            </w:t>
+      </w:r>
+      <w:r>
+        <w:rPr>
+          <w:rStyle w:val="SourceText"/>
+          <w:sz w:val="20"/>
+          <w:szCs w:val="20"/>
+        </w:rPr>
+        <w:t>"0.00%",</w:t>
+      </w:r>
+    </w:p>
+    <w:p>
+      <w:pPr>
+        <w:pStyle w:val="PreformattedText"/>
+        <w:bidi w:val="0"/>
+        <w:jc w:val="left"/>
+        <w:rPr/>
+      </w:pPr>
+      <w:r>
+        <w:rPr>
+          <w:rStyle w:val="SourceText"/>
+          <w:sz w:val="20"/>
+          <w:szCs w:val="20"/>
+        </w:rPr>
+        <w:t xml:space="preserve">            </w:t>
+      </w:r>
+      <w:r>
+        <w:rPr>
+          <w:rStyle w:val="SourceText"/>
+          <w:sz w:val="20"/>
+          <w:szCs w:val="20"/>
+        </w:rPr>
+        <w:t>"9.28%",</w:t>
+      </w:r>
+    </w:p>
+    <w:p>
+      <w:pPr>
+        <w:pStyle w:val="PreformattedText"/>
+        <w:bidi w:val="0"/>
+        <w:jc w:val="left"/>
+        <w:rPr/>
+      </w:pPr>
+      <w:r>
+        <w:rPr>
+          <w:rStyle w:val="SourceText"/>
+          <w:sz w:val="20"/>
+          <w:szCs w:val="20"/>
+        </w:rPr>
+        <w:t xml:space="preserve">            </w:t>
+      </w:r>
+      <w:r>
+        <w:rPr>
+          <w:rStyle w:val="SourceText"/>
+          <w:sz w:val="20"/>
+          <w:szCs w:val="20"/>
+        </w:rPr>
+        <w:t>"2.08%",</w:t>
+      </w:r>
+    </w:p>
+    <w:p>
+      <w:pPr>
+        <w:pStyle w:val="PreformattedText"/>
+        <w:bidi w:val="0"/>
+        <w:jc w:val="left"/>
+        <w:rPr/>
+      </w:pPr>
+      <w:r>
+        <w:rPr>
+          <w:rStyle w:val="SourceText"/>
+          <w:sz w:val="20"/>
+          <w:szCs w:val="20"/>
+        </w:rPr>
+        <w:t xml:space="preserve">            </w:t>
+      </w:r>
+      <w:r>
+        <w:rPr>
+          <w:rStyle w:val="SourceText"/>
+          <w:sz w:val="20"/>
+          <w:szCs w:val="20"/>
+        </w:rPr>
+        <w:t>"4.00%",</w:t>
+      </w:r>
+    </w:p>
+    <w:p>
+      <w:pPr>
+        <w:pStyle w:val="PreformattedText"/>
+        <w:bidi w:val="0"/>
+        <w:jc w:val="left"/>
+        <w:rPr/>
+      </w:pPr>
+      <w:r>
+        <w:rPr>
+          <w:rStyle w:val="SourceText"/>
+          <w:sz w:val="20"/>
+          <w:szCs w:val="20"/>
+        </w:rPr>
+        <w:t xml:space="preserve">            </w:t>
+      </w:r>
+      <w:r>
+        <w:rPr>
+          <w:rStyle w:val="SourceText"/>
+          <w:sz w:val="20"/>
+          <w:szCs w:val="20"/>
+        </w:rPr>
+        <w:t>"0.00%"</w:t>
+      </w:r>
+    </w:p>
+    <w:p>
+      <w:pPr>
+        <w:pStyle w:val="PreformattedText"/>
+        <w:bidi w:val="0"/>
+        <w:jc w:val="left"/>
+        <w:rPr/>
+      </w:pPr>
+      <w:r>
+        <w:rPr>
+          <w:rStyle w:val="SourceText"/>
+          <w:sz w:val="20"/>
+          <w:szCs w:val="20"/>
+        </w:rPr>
+        <w:t xml:space="preserve">        </w:t>
+      </w:r>
+      <w:r>
+        <w:rPr>
+          <w:rStyle w:val="SourceText"/>
+          <w:sz w:val="20"/>
+          <w:szCs w:val="20"/>
+        </w:rPr>
+        <w:t>],</w:t>
+      </w:r>
+    </w:p>
+    <w:p>
+      <w:pPr>
+        <w:pStyle w:val="PreformattedText"/>
+        <w:bidi w:val="0"/>
+        <w:jc w:val="left"/>
+        <w:rPr/>
+      </w:pPr>
+      <w:r>
+        <w:rPr>
+          <w:rStyle w:val="SourceText"/>
+          <w:sz w:val="20"/>
+          <w:szCs w:val="20"/>
+        </w:rPr>
+        <w:t xml:space="preserve">        </w:t>
+      </w:r>
+      <w:r>
+        <w:rPr>
+          <w:rStyle w:val="SourceText"/>
+          <w:sz w:val="20"/>
+          <w:szCs w:val="20"/>
+        </w:rPr>
+        <w:t>"avg_usage": "3.05%"</w:t>
+      </w:r>
+    </w:p>
+    <w:p>
+      <w:pPr>
+        <w:pStyle w:val="PreformattedText"/>
+        <w:bidi w:val="0"/>
+        <w:jc w:val="left"/>
+        <w:rPr/>
+      </w:pPr>
+      <w:r>
+        <w:rPr>
+          <w:rStyle w:val="SourceText"/>
+          <w:sz w:val="20"/>
+          <w:szCs w:val="20"/>
         </w:rPr>
         <w:t xml:space="preserve">    </w:t>
       </w:r>
       <w:r>
         <w:rPr>
           <w:rStyle w:val="SourceText"/>
-        </w:rPr>
-        <w:t>"ram_usage": "3.8Gi/14Gi",</w:t>
-      </w:r>
-    </w:p>
-    <w:p>
-      <w:pPr>
-        <w:pStyle w:val="PreformattedText"/>
-        <w:bidi w:val="0"/>
-        <w:jc w:val="left"/>
-        <w:rPr/>
-      </w:pPr>
-      <w:r>
-        <w:rPr>
-          <w:rStyle w:val="SourceText"/>
+          <w:sz w:val="20"/>
+          <w:szCs w:val="20"/>
+        </w:rPr>
+        <w:t>},</w:t>
+      </w:r>
+    </w:p>
+    <w:p>
+      <w:pPr>
+        <w:pStyle w:val="PreformattedText"/>
+        <w:bidi w:val="0"/>
+        <w:jc w:val="left"/>
+        <w:rPr/>
+      </w:pPr>
+      <w:r>
+        <w:rPr>
+          <w:rStyle w:val="SourceText"/>
+          <w:sz w:val="20"/>
+          <w:szCs w:val="20"/>
         </w:rPr>
         <w:t xml:space="preserve">    </w:t>
       </w:r>
       <w:r>
         <w:rPr>
           <w:rStyle w:val="SourceText"/>
-        </w:rPr>
-        <w:t>"disk_usage": "70%",</w:t>
-      </w:r>
-    </w:p>
-    <w:p>
-      <w:pPr>
-        <w:pStyle w:val="PreformattedText"/>
-        <w:bidi w:val="0"/>
-        <w:jc w:val="left"/>
-        <w:rPr/>
-      </w:pPr>
-      <w:r>
-        <w:rPr>
-          <w:rStyle w:val="SourceText"/>
+          <w:sz w:val="20"/>
+          <w:szCs w:val="20"/>
+        </w:rPr>
+        <w:t>"ram": {</w:t>
+      </w:r>
+    </w:p>
+    <w:p>
+      <w:pPr>
+        <w:pStyle w:val="PreformattedText"/>
+        <w:bidi w:val="0"/>
+        <w:jc w:val="left"/>
+        <w:rPr/>
+      </w:pPr>
+      <w:r>
+        <w:rPr>
+          <w:rStyle w:val="SourceText"/>
+          <w:sz w:val="20"/>
+          <w:szCs w:val="20"/>
+        </w:rPr>
+        <w:t xml:space="preserve">        </w:t>
+      </w:r>
+      <w:r>
+        <w:rPr>
+          <w:rStyle w:val="SourceText"/>
+          <w:sz w:val="20"/>
+          <w:szCs w:val="20"/>
+        </w:rPr>
+        <w:t>"used": "7GB",</w:t>
+      </w:r>
+    </w:p>
+    <w:p>
+      <w:pPr>
+        <w:pStyle w:val="PreformattedText"/>
+        <w:bidi w:val="0"/>
+        <w:jc w:val="left"/>
+        <w:rPr/>
+      </w:pPr>
+      <w:r>
+        <w:rPr>
+          <w:rStyle w:val="SourceText"/>
+          <w:sz w:val="20"/>
+          <w:szCs w:val="20"/>
+        </w:rPr>
+        <w:t xml:space="preserve">        </w:t>
+      </w:r>
+      <w:r>
+        <w:rPr>
+          <w:rStyle w:val="SourceText"/>
+          <w:sz w:val="20"/>
+          <w:szCs w:val="20"/>
+        </w:rPr>
+        <w:t>"total": "15GB",</w:t>
+      </w:r>
+    </w:p>
+    <w:p>
+      <w:pPr>
+        <w:pStyle w:val="PreformattedText"/>
+        <w:bidi w:val="0"/>
+        <w:jc w:val="left"/>
+        <w:rPr/>
+      </w:pPr>
+      <w:r>
+        <w:rPr>
+          <w:rStyle w:val="SourceText"/>
+          <w:sz w:val="20"/>
+          <w:szCs w:val="20"/>
+        </w:rPr>
+        <w:t xml:space="preserve">        </w:t>
+      </w:r>
+      <w:r>
+        <w:rPr>
+          <w:rStyle w:val="SourceText"/>
+          <w:sz w:val="20"/>
+          <w:szCs w:val="20"/>
+        </w:rPr>
+        <w:t>"swap": "0GB/19GB"</w:t>
+      </w:r>
+    </w:p>
+    <w:p>
+      <w:pPr>
+        <w:pStyle w:val="PreformattedText"/>
+        <w:bidi w:val="0"/>
+        <w:jc w:val="left"/>
+        <w:rPr/>
+      </w:pPr>
+      <w:r>
+        <w:rPr>
+          <w:rStyle w:val="SourceText"/>
+          <w:sz w:val="20"/>
+          <w:szCs w:val="20"/>
         </w:rPr>
         <w:t xml:space="preserve">    </w:t>
       </w:r>
       <w:r>
         <w:rPr>
           <w:rStyle w:val="SourceText"/>
-        </w:rPr>
-        <w:t>"network_usage": ""</w:t>
-      </w:r>
-    </w:p>
-    <w:p>
-      <w:pPr>
-        <w:pStyle w:val="PreformattedText"/>
-        <w:bidi w:val="0"/>
-        <w:jc w:val="left"/>
-        <w:rPr/>
-      </w:pPr>
-      <w:r>
-        <w:rPr>
-          <w:rStyle w:val="SourceText"/>
+          <w:sz w:val="20"/>
+          <w:szCs w:val="20"/>
+        </w:rPr>
+        <w:t>},</w:t>
+      </w:r>
+    </w:p>
+    <w:p>
+      <w:pPr>
+        <w:pStyle w:val="PreformattedText"/>
+        <w:bidi w:val="0"/>
+        <w:jc w:val="left"/>
+        <w:rPr/>
+      </w:pPr>
+      <w:r>
+        <w:rPr>
+          <w:rStyle w:val="SourceText"/>
+          <w:sz w:val="20"/>
+          <w:szCs w:val="20"/>
+        </w:rPr>
+        <w:t xml:space="preserve">    </w:t>
+      </w:r>
+      <w:r>
+        <w:rPr>
+          <w:rStyle w:val="SourceText"/>
+          <w:sz w:val="20"/>
+          <w:szCs w:val="20"/>
+        </w:rPr>
+        <w:t>"disk": {</w:t>
+      </w:r>
+    </w:p>
+    <w:p>
+      <w:pPr>
+        <w:pStyle w:val="PreformattedText"/>
+        <w:bidi w:val="0"/>
+        <w:jc w:val="left"/>
+        <w:rPr/>
+      </w:pPr>
+      <w:r>
+        <w:rPr>
+          <w:rStyle w:val="SourceText"/>
+          <w:sz w:val="20"/>
+          <w:szCs w:val="20"/>
+        </w:rPr>
+        <w:t xml:space="preserve">        </w:t>
+      </w:r>
+      <w:r>
+        <w:rPr>
+          <w:rStyle w:val="SourceText"/>
+          <w:sz w:val="20"/>
+          <w:szCs w:val="20"/>
+        </w:rPr>
+        <w:t>"name": "/dev/mapper/data-root",</w:t>
+      </w:r>
+    </w:p>
+    <w:p>
+      <w:pPr>
+        <w:pStyle w:val="PreformattedText"/>
+        <w:bidi w:val="0"/>
+        <w:jc w:val="left"/>
+        <w:rPr/>
+      </w:pPr>
+      <w:r>
+        <w:rPr>
+          <w:rStyle w:val="SourceText"/>
+          <w:sz w:val="20"/>
+          <w:szCs w:val="20"/>
+        </w:rPr>
+        <w:t xml:space="preserve">        </w:t>
+      </w:r>
+      <w:r>
+        <w:rPr>
+          <w:rStyle w:val="SourceText"/>
+          <w:sz w:val="20"/>
+          <w:szCs w:val="20"/>
+        </w:rPr>
+        <w:t>"total": "225G",</w:t>
+      </w:r>
+    </w:p>
+    <w:p>
+      <w:pPr>
+        <w:pStyle w:val="PreformattedText"/>
+        <w:bidi w:val="0"/>
+        <w:jc w:val="left"/>
+        <w:rPr/>
+      </w:pPr>
+      <w:r>
+        <w:rPr>
+          <w:rStyle w:val="SourceText"/>
+          <w:sz w:val="20"/>
+          <w:szCs w:val="20"/>
+        </w:rPr>
+        <w:t xml:space="preserve">        </w:t>
+      </w:r>
+      <w:r>
+        <w:rPr>
+          <w:rStyle w:val="SourceText"/>
+          <w:sz w:val="20"/>
+          <w:szCs w:val="20"/>
+        </w:rPr>
+        <w:t>"used": "148G",</w:t>
+      </w:r>
+    </w:p>
+    <w:p>
+      <w:pPr>
+        <w:pStyle w:val="PreformattedText"/>
+        <w:bidi w:val="0"/>
+        <w:jc w:val="left"/>
+        <w:rPr/>
+      </w:pPr>
+      <w:r>
+        <w:rPr>
+          <w:rStyle w:val="SourceText"/>
+          <w:sz w:val="20"/>
+          <w:szCs w:val="20"/>
+        </w:rPr>
+        <w:t xml:space="preserve">        </w:t>
+      </w:r>
+      <w:r>
+        <w:rPr>
+          <w:rStyle w:val="SourceText"/>
+          <w:sz w:val="20"/>
+          <w:szCs w:val="20"/>
+        </w:rPr>
+        <w:t>"available": "66G",</w:t>
+      </w:r>
+    </w:p>
+    <w:p>
+      <w:pPr>
+        <w:pStyle w:val="PreformattedText"/>
+        <w:bidi w:val="0"/>
+        <w:jc w:val="left"/>
+        <w:rPr/>
+      </w:pPr>
+      <w:r>
+        <w:rPr>
+          <w:rStyle w:val="SourceText"/>
+          <w:sz w:val="20"/>
+          <w:szCs w:val="20"/>
+        </w:rPr>
+        <w:t xml:space="preserve">        </w:t>
+      </w:r>
+      <w:r>
+        <w:rPr>
+          <w:rStyle w:val="SourceText"/>
+          <w:sz w:val="20"/>
+          <w:szCs w:val="20"/>
+        </w:rPr>
+        <w:t>"usage": "70%",</w:t>
+      </w:r>
+    </w:p>
+    <w:p>
+      <w:pPr>
+        <w:pStyle w:val="PreformattedText"/>
+        <w:bidi w:val="0"/>
+        <w:jc w:val="left"/>
+        <w:rPr/>
+      </w:pPr>
+      <w:r>
+        <w:rPr>
+          <w:rStyle w:val="SourceText"/>
+          <w:sz w:val="20"/>
+          <w:szCs w:val="20"/>
+        </w:rPr>
+        <w:t xml:space="preserve">        </w:t>
+      </w:r>
+      <w:r>
+        <w:rPr>
+          <w:rStyle w:val="SourceText"/>
+          <w:sz w:val="20"/>
+          <w:szCs w:val="20"/>
+        </w:rPr>
+        <w:t>"read_speed": "",</w:t>
+      </w:r>
+    </w:p>
+    <w:p>
+      <w:pPr>
+        <w:pStyle w:val="PreformattedText"/>
+        <w:bidi w:val="0"/>
+        <w:jc w:val="left"/>
+        <w:rPr/>
+      </w:pPr>
+      <w:r>
+        <w:rPr>
+          <w:rStyle w:val="SourceText"/>
+          <w:sz w:val="20"/>
+          <w:szCs w:val="20"/>
+        </w:rPr>
+        <w:t xml:space="preserve">        </w:t>
+      </w:r>
+      <w:r>
+        <w:rPr>
+          <w:rStyle w:val="SourceText"/>
+          <w:sz w:val="20"/>
+          <w:szCs w:val="20"/>
+        </w:rPr>
+        <w:t>"write_speed": ""</w:t>
+      </w:r>
+    </w:p>
+    <w:p>
+      <w:pPr>
+        <w:pStyle w:val="PreformattedText"/>
+        <w:bidi w:val="0"/>
+        <w:jc w:val="left"/>
+        <w:rPr/>
+      </w:pPr>
+      <w:r>
+        <w:rPr>
+          <w:rStyle w:val="SourceText"/>
+          <w:sz w:val="20"/>
+          <w:szCs w:val="20"/>
+        </w:rPr>
+        <w:t xml:space="preserve">    </w:t>
+      </w:r>
+      <w:r>
+        <w:rPr>
+          <w:rStyle w:val="SourceText"/>
+          <w:sz w:val="20"/>
+          <w:szCs w:val="20"/>
+        </w:rPr>
+        <w:t>},</w:t>
+      </w:r>
+    </w:p>
+    <w:p>
+      <w:pPr>
+        <w:pStyle w:val="PreformattedText"/>
+        <w:bidi w:val="0"/>
+        <w:jc w:val="left"/>
+        <w:rPr/>
+      </w:pPr>
+      <w:r>
+        <w:rPr>
+          <w:rStyle w:val="SourceText"/>
+          <w:sz w:val="20"/>
+          <w:szCs w:val="20"/>
+        </w:rPr>
+        <w:t xml:space="preserve">    </w:t>
+      </w:r>
+      <w:r>
+        <w:rPr>
+          <w:rStyle w:val="SourceText"/>
+          <w:sz w:val="20"/>
+          <w:szCs w:val="20"/>
+        </w:rPr>
+        <w:t>"network": {</w:t>
+      </w:r>
+    </w:p>
+    <w:p>
+      <w:pPr>
+        <w:pStyle w:val="PreformattedText"/>
+        <w:bidi w:val="0"/>
+        <w:jc w:val="left"/>
+        <w:rPr/>
+      </w:pPr>
+      <w:r>
+        <w:rPr>
+          <w:rStyle w:val="SourceText"/>
+          <w:sz w:val="20"/>
+          <w:szCs w:val="20"/>
+        </w:rPr>
+        <w:t xml:space="preserve">        </w:t>
+      </w:r>
+      <w:r>
+        <w:rPr>
+          <w:rStyle w:val="SourceText"/>
+          <w:sz w:val="20"/>
+          <w:szCs w:val="20"/>
+        </w:rPr>
+        <w:t>"download_speed": "0 KB/s",</w:t>
+      </w:r>
+    </w:p>
+    <w:p>
+      <w:pPr>
+        <w:pStyle w:val="PreformattedText"/>
+        <w:bidi w:val="0"/>
+        <w:jc w:val="left"/>
+        <w:rPr/>
+      </w:pPr>
+      <w:r>
+        <w:rPr>
+          <w:rStyle w:val="SourceText"/>
+          <w:sz w:val="20"/>
+          <w:szCs w:val="20"/>
+        </w:rPr>
+        <w:t xml:space="preserve">        </w:t>
+      </w:r>
+      <w:r>
+        <w:rPr>
+          <w:rStyle w:val="SourceText"/>
+          <w:sz w:val="20"/>
+          <w:szCs w:val="20"/>
+        </w:rPr>
+        <w:t>"upload_speed": "0 KB/s"</w:t>
+      </w:r>
+    </w:p>
+    <w:p>
+      <w:pPr>
+        <w:pStyle w:val="PreformattedText"/>
+        <w:bidi w:val="0"/>
+        <w:jc w:val="left"/>
+        <w:rPr/>
+      </w:pPr>
+      <w:r>
+        <w:rPr>
+          <w:rStyle w:val="SourceText"/>
+          <w:sz w:val="20"/>
+          <w:szCs w:val="20"/>
+        </w:rPr>
+        <w:t xml:space="preserve">    </w:t>
+      </w:r>
+      <w:r>
+        <w:rPr>
+          <w:rStyle w:val="SourceText"/>
+          <w:sz w:val="20"/>
+          <w:szCs w:val="20"/>
+        </w:rPr>
+        <w:t>},</w:t>
+      </w:r>
+    </w:p>
+    <w:p>
+      <w:pPr>
+        <w:pStyle w:val="PreformattedText"/>
+        <w:bidi w:val="0"/>
+        <w:jc w:val="left"/>
+        <w:rPr/>
+      </w:pPr>
+      <w:r>
+        <w:rPr>
+          <w:rStyle w:val="SourceText"/>
+          <w:sz w:val="20"/>
+          <w:szCs w:val="20"/>
+        </w:rPr>
+        <w:t xml:space="preserve">    </w:t>
+      </w:r>
+      <w:r>
+        <w:rPr>
+          <w:rStyle w:val="SourceText"/>
+          <w:sz w:val="20"/>
+          <w:szCs w:val="20"/>
+        </w:rPr>
+        <w:t>"os": {</w:t>
+      </w:r>
+    </w:p>
+    <w:p>
+      <w:pPr>
+        <w:pStyle w:val="PreformattedText"/>
+        <w:bidi w:val="0"/>
+        <w:jc w:val="left"/>
+        <w:rPr/>
+      </w:pPr>
+      <w:r>
+        <w:rPr>
+          <w:rStyle w:val="SourceText"/>
+          <w:sz w:val="20"/>
+          <w:szCs w:val="20"/>
+        </w:rPr>
+        <w:t xml:space="preserve">        </w:t>
+      </w:r>
+      <w:r>
+        <w:rPr>
+          <w:rStyle w:val="SourceText"/>
+          <w:sz w:val="20"/>
+          <w:szCs w:val="20"/>
+        </w:rPr>
+        <w:t>"os": "Linux",</w:t>
+      </w:r>
+    </w:p>
+    <w:p>
+      <w:pPr>
+        <w:pStyle w:val="PreformattedText"/>
+        <w:bidi w:val="0"/>
+        <w:jc w:val="left"/>
+        <w:rPr/>
+      </w:pPr>
+      <w:r>
+        <w:rPr>
+          <w:rStyle w:val="SourceText"/>
+          <w:sz w:val="20"/>
+          <w:szCs w:val="20"/>
+        </w:rPr>
+        <w:t xml:space="preserve">        </w:t>
+      </w:r>
+      <w:r>
+        <w:rPr>
+          <w:rStyle w:val="SourceText"/>
+          <w:sz w:val="20"/>
+          <w:szCs w:val="20"/>
+        </w:rPr>
+        <w:t>"distribution": "Pop",</w:t>
+      </w:r>
+    </w:p>
+    <w:p>
+      <w:pPr>
+        <w:pStyle w:val="PreformattedText"/>
+        <w:bidi w:val="0"/>
+        <w:jc w:val="left"/>
+        <w:rPr/>
+      </w:pPr>
+      <w:r>
+        <w:rPr>
+          <w:rStyle w:val="SourceText"/>
+          <w:sz w:val="20"/>
+          <w:szCs w:val="20"/>
+        </w:rPr>
+        <w:t xml:space="preserve">        </w:t>
+      </w:r>
+      <w:r>
+        <w:rPr>
+          <w:rStyle w:val="SourceText"/>
+          <w:sz w:val="20"/>
+          <w:szCs w:val="20"/>
+        </w:rPr>
+        <w:t>"kernel": "6.9.3-76060903-generic"</w:t>
+      </w:r>
+    </w:p>
+    <w:p>
+      <w:pPr>
+        <w:pStyle w:val="PreformattedText"/>
+        <w:bidi w:val="0"/>
+        <w:jc w:val="left"/>
+        <w:rPr/>
+      </w:pPr>
+      <w:r>
+        <w:rPr>
+          <w:rStyle w:val="SourceText"/>
+          <w:sz w:val="20"/>
+          <w:szCs w:val="20"/>
+        </w:rPr>
+        <w:t xml:space="preserve">    </w:t>
+      </w:r>
+      <w:r>
+        <w:rPr>
+          <w:rStyle w:val="SourceText"/>
+          <w:sz w:val="20"/>
+          <w:szCs w:val="20"/>
+        </w:rPr>
+        <w:t>}</w:t>
+      </w:r>
+    </w:p>
+    <w:p>
+      <w:pPr>
+        <w:pStyle w:val="PreformattedText"/>
+        <w:bidi w:val="0"/>
+        <w:jc w:val="left"/>
+        <w:rPr/>
+      </w:pPr>
+      <w:r>
+        <w:rPr>
+          <w:rStyle w:val="SourceText"/>
+          <w:sz w:val="20"/>
+          <w:szCs w:val="20"/>
         </w:rPr>
         <w:t>}</w:t>
       </w:r>

</xml_diff>